<commit_message>
send 01 02 2023 noon
</commit_message>
<xml_diff>
--- a/Exercices Merise/Bibliotheque/02 - Bibliotheque.docx
+++ b/Exercices Merise/Bibliotheque/02 - Bibliotheque.docx
@@ -297,9 +297,16 @@
             <w:shd w:val="clear" w:color="auto" w:fill="E2EFD9" w:themeFill="accent6" w:themeFillTint="33"/>
           </w:tcPr>
           <w:p>
-            <w:r>
-              <w:t>client_id</w:t>
-            </w:r>
+            <w:proofErr w:type="spellStart"/>
+            <w:proofErr w:type="gramStart"/>
+            <w:r>
+              <w:t>client</w:t>
+            </w:r>
+            <w:proofErr w:type="gramEnd"/>
+            <w:r>
+              <w:t>_id</w:t>
+            </w:r>
+            <w:proofErr w:type="spellEnd"/>
           </w:p>
         </w:tc>
         <w:tc>
@@ -315,12 +322,21 @@
                 <w:szCs w:val="20"/>
               </w:rPr>
             </w:pPr>
-            <w:r>
-              <w:rPr>
-                <w:sz w:val="20"/>
-                <w:szCs w:val="20"/>
-              </w:rPr>
-              <w:t>identifiant du client</w:t>
+            <w:proofErr w:type="gramStart"/>
+            <w:r>
+              <w:rPr>
+                <w:sz w:val="20"/>
+                <w:szCs w:val="20"/>
+              </w:rPr>
+              <w:t>identifiant</w:t>
+            </w:r>
+            <w:proofErr w:type="gramEnd"/>
+            <w:r>
+              <w:rPr>
+                <w:sz w:val="20"/>
+                <w:szCs w:val="20"/>
+              </w:rPr>
+              <w:t xml:space="preserve"> du client</w:t>
             </w:r>
           </w:p>
         </w:tc>
@@ -333,8 +349,13 @@
             <w:pPr>
               <w:cnfStyle w:val="000000100000" w:firstRow="0" w:lastRow="0" w:firstColumn="0" w:lastColumn="0" w:oddVBand="0" w:evenVBand="0" w:oddHBand="1" w:evenHBand="0" w:firstRowFirstColumn="0" w:firstRowLastColumn="0" w:lastRowFirstColumn="0" w:lastRowLastColumn="0"/>
             </w:pPr>
-            <w:r>
-              <w:t>INT(11)</w:t>
+            <w:proofErr w:type="gramStart"/>
+            <w:r>
+              <w:t>INT(</w:t>
+            </w:r>
+            <w:proofErr w:type="gramEnd"/>
+            <w:r>
+              <w:t>11)</w:t>
             </w:r>
           </w:p>
         </w:tc>
@@ -347,8 +368,13 @@
             <w:pPr>
               <w:cnfStyle w:val="000000100000" w:firstRow="0" w:lastRow="0" w:firstColumn="0" w:lastColumn="0" w:oddVBand="0" w:evenVBand="0" w:oddHBand="1" w:evenHBand="0" w:firstRowFirstColumn="0" w:firstRowLastColumn="0" w:lastRowFirstColumn="0" w:lastRowLastColumn="0"/>
             </w:pPr>
-            <w:r>
-              <w:t>identifiant, A.I</w:t>
+            <w:proofErr w:type="gramStart"/>
+            <w:r>
+              <w:t>identifiant</w:t>
+            </w:r>
+            <w:proofErr w:type="gramEnd"/>
+            <w:r>
+              <w:t>, A.I</w:t>
             </w:r>
           </w:p>
         </w:tc>
@@ -361,9 +387,16 @@
             <w:shd w:val="clear" w:color="auto" w:fill="E2EFD9" w:themeFill="accent6" w:themeFillTint="33"/>
           </w:tcPr>
           <w:p>
-            <w:r>
-              <w:t>client_nom</w:t>
-            </w:r>
+            <w:proofErr w:type="spellStart"/>
+            <w:proofErr w:type="gramStart"/>
+            <w:r>
+              <w:t>client</w:t>
+            </w:r>
+            <w:proofErr w:type="gramEnd"/>
+            <w:r>
+              <w:t>_nom</w:t>
+            </w:r>
+            <w:proofErr w:type="spellEnd"/>
           </w:p>
         </w:tc>
         <w:tc>
@@ -379,12 +412,21 @@
                 <w:szCs w:val="20"/>
               </w:rPr>
             </w:pPr>
-            <w:r>
-              <w:rPr>
-                <w:sz w:val="20"/>
-                <w:szCs w:val="20"/>
-              </w:rPr>
-              <w:t>patronyme du client</w:t>
+            <w:proofErr w:type="gramStart"/>
+            <w:r>
+              <w:rPr>
+                <w:sz w:val="20"/>
+                <w:szCs w:val="20"/>
+              </w:rPr>
+              <w:t>patronyme</w:t>
+            </w:r>
+            <w:proofErr w:type="gramEnd"/>
+            <w:r>
+              <w:rPr>
+                <w:sz w:val="20"/>
+                <w:szCs w:val="20"/>
+              </w:rPr>
+              <w:t xml:space="preserve"> du client</w:t>
             </w:r>
           </w:p>
         </w:tc>
@@ -397,8 +439,13 @@
             <w:pPr>
               <w:cnfStyle w:val="000000000000" w:firstRow="0" w:lastRow="0" w:firstColumn="0" w:lastColumn="0" w:oddVBand="0" w:evenVBand="0" w:oddHBand="0" w:evenHBand="0" w:firstRowFirstColumn="0" w:firstRowLastColumn="0" w:lastRowFirstColumn="0" w:lastRowLastColumn="0"/>
             </w:pPr>
-            <w:r>
-              <w:t>VARCHAR(100)</w:t>
+            <w:proofErr w:type="gramStart"/>
+            <w:r>
+              <w:t>VARCHAR(</w:t>
+            </w:r>
+            <w:proofErr w:type="gramEnd"/>
+            <w:r>
+              <w:t>100)</w:t>
             </w:r>
           </w:p>
         </w:tc>
@@ -428,9 +475,16 @@
             <w:shd w:val="clear" w:color="auto" w:fill="E2EFD9" w:themeFill="accent6" w:themeFillTint="33"/>
           </w:tcPr>
           <w:p>
-            <w:r>
-              <w:t>client_prenom</w:t>
-            </w:r>
+            <w:proofErr w:type="spellStart"/>
+            <w:proofErr w:type="gramStart"/>
+            <w:r>
+              <w:t>client</w:t>
+            </w:r>
+            <w:proofErr w:type="gramEnd"/>
+            <w:r>
+              <w:t>_prenom</w:t>
+            </w:r>
+            <w:proofErr w:type="spellEnd"/>
           </w:p>
         </w:tc>
         <w:tc>
@@ -464,8 +518,13 @@
             <w:pPr>
               <w:cnfStyle w:val="000000100000" w:firstRow="0" w:lastRow="0" w:firstColumn="0" w:lastColumn="0" w:oddVBand="0" w:evenVBand="0" w:oddHBand="1" w:evenHBand="0" w:firstRowFirstColumn="0" w:firstRowLastColumn="0" w:lastRowFirstColumn="0" w:lastRowLastColumn="0"/>
             </w:pPr>
-            <w:r>
-              <w:t>VARCHAR(100)</w:t>
+            <w:proofErr w:type="gramStart"/>
+            <w:r>
+              <w:t>VARCHAR(</w:t>
+            </w:r>
+            <w:proofErr w:type="gramEnd"/>
+            <w:r>
+              <w:t>100)</w:t>
             </w:r>
           </w:p>
         </w:tc>
@@ -492,9 +551,16 @@
             <w:shd w:val="clear" w:color="auto" w:fill="E2EFD9" w:themeFill="accent6" w:themeFillTint="33"/>
           </w:tcPr>
           <w:p>
-            <w:r>
-              <w:t>client_caution</w:t>
-            </w:r>
+            <w:proofErr w:type="spellStart"/>
+            <w:proofErr w:type="gramStart"/>
+            <w:r>
+              <w:t>client</w:t>
+            </w:r>
+            <w:proofErr w:type="gramEnd"/>
+            <w:r>
+              <w:t>_caution</w:t>
+            </w:r>
+            <w:proofErr w:type="spellEnd"/>
           </w:p>
         </w:tc>
         <w:tc>
@@ -510,12 +576,21 @@
                 <w:szCs w:val="20"/>
               </w:rPr>
             </w:pPr>
-            <w:r>
-              <w:rPr>
-                <w:sz w:val="20"/>
-                <w:szCs w:val="20"/>
-              </w:rPr>
-              <w:t>caution versée par le client</w:t>
+            <w:proofErr w:type="gramStart"/>
+            <w:r>
+              <w:rPr>
+                <w:sz w:val="20"/>
+                <w:szCs w:val="20"/>
+              </w:rPr>
+              <w:t>caution</w:t>
+            </w:r>
+            <w:proofErr w:type="gramEnd"/>
+            <w:r>
+              <w:rPr>
+                <w:sz w:val="20"/>
+                <w:szCs w:val="20"/>
+              </w:rPr>
+              <w:t xml:space="preserve"> versée par le client</w:t>
             </w:r>
           </w:p>
         </w:tc>
@@ -528,8 +603,13 @@
             <w:pPr>
               <w:cnfStyle w:val="000000000000" w:firstRow="0" w:lastRow="0" w:firstColumn="0" w:lastColumn="0" w:oddVBand="0" w:evenVBand="0" w:oddHBand="0" w:evenHBand="0" w:firstRowFirstColumn="0" w:firstRowLastColumn="0" w:lastRowFirstColumn="0" w:lastRowLastColumn="0"/>
             </w:pPr>
-            <w:r>
-              <w:t>DECIMAL(5,2)</w:t>
+            <w:proofErr w:type="gramStart"/>
+            <w:r>
+              <w:t>DECIMAL(</w:t>
+            </w:r>
+            <w:proofErr w:type="gramEnd"/>
+            <w:r>
+              <w:t>5,2)</w:t>
             </w:r>
           </w:p>
         </w:tc>
@@ -559,9 +639,16 @@
             <w:shd w:val="clear" w:color="auto" w:fill="FFF2CC" w:themeFill="accent4" w:themeFillTint="33"/>
           </w:tcPr>
           <w:p>
-            <w:r>
-              <w:t>adresse_id</w:t>
-            </w:r>
+            <w:proofErr w:type="spellStart"/>
+            <w:proofErr w:type="gramStart"/>
+            <w:r>
+              <w:t>adresse</w:t>
+            </w:r>
+            <w:proofErr w:type="gramEnd"/>
+            <w:r>
+              <w:t>_id</w:t>
+            </w:r>
+            <w:proofErr w:type="spellEnd"/>
           </w:p>
         </w:tc>
         <w:tc>
@@ -595,8 +682,13 @@
             <w:pPr>
               <w:cnfStyle w:val="000000100000" w:firstRow="0" w:lastRow="0" w:firstColumn="0" w:lastColumn="0" w:oddVBand="0" w:evenVBand="0" w:oddHBand="1" w:evenHBand="0" w:firstRowFirstColumn="0" w:firstRowLastColumn="0" w:lastRowFirstColumn="0" w:lastRowLastColumn="0"/>
             </w:pPr>
-            <w:r>
-              <w:t>INT(11)</w:t>
+            <w:proofErr w:type="gramStart"/>
+            <w:r>
+              <w:t>INT(</w:t>
+            </w:r>
+            <w:proofErr w:type="gramEnd"/>
+            <w:r>
+              <w:t>11)</w:t>
             </w:r>
           </w:p>
         </w:tc>
@@ -609,8 +701,13 @@
             <w:pPr>
               <w:cnfStyle w:val="000000100000" w:firstRow="0" w:lastRow="0" w:firstColumn="0" w:lastColumn="0" w:oddVBand="0" w:evenVBand="0" w:oddHBand="1" w:evenHBand="0" w:firstRowFirstColumn="0" w:firstRowLastColumn="0" w:lastRowFirstColumn="0" w:lastRowLastColumn="0"/>
             </w:pPr>
-            <w:r>
-              <w:t>identifiant, A.I</w:t>
+            <w:proofErr w:type="gramStart"/>
+            <w:r>
+              <w:t>identifiant</w:t>
+            </w:r>
+            <w:proofErr w:type="gramEnd"/>
+            <w:r>
+              <w:t>, A.I</w:t>
             </w:r>
           </w:p>
         </w:tc>
@@ -623,9 +720,16 @@
             <w:shd w:val="clear" w:color="auto" w:fill="FFF2CC" w:themeFill="accent4" w:themeFillTint="33"/>
           </w:tcPr>
           <w:p>
-            <w:r>
-              <w:t>adresse_numero</w:t>
-            </w:r>
+            <w:proofErr w:type="spellStart"/>
+            <w:proofErr w:type="gramStart"/>
+            <w:r>
+              <w:t>adresse</w:t>
+            </w:r>
+            <w:proofErr w:type="gramEnd"/>
+            <w:r>
+              <w:t>_numero</w:t>
+            </w:r>
+            <w:proofErr w:type="spellEnd"/>
           </w:p>
         </w:tc>
         <w:tc>
@@ -641,12 +745,21 @@
                 <w:szCs w:val="20"/>
               </w:rPr>
             </w:pPr>
-            <w:r>
-              <w:rPr>
-                <w:sz w:val="20"/>
-                <w:szCs w:val="20"/>
-              </w:rPr>
-              <w:t>numéro de rue</w:t>
+            <w:proofErr w:type="gramStart"/>
+            <w:r>
+              <w:rPr>
+                <w:sz w:val="20"/>
+                <w:szCs w:val="20"/>
+              </w:rPr>
+              <w:t>numéro</w:t>
+            </w:r>
+            <w:proofErr w:type="gramEnd"/>
+            <w:r>
+              <w:rPr>
+                <w:sz w:val="20"/>
+                <w:szCs w:val="20"/>
+              </w:rPr>
+              <w:t xml:space="preserve"> de rue</w:t>
             </w:r>
           </w:p>
         </w:tc>
@@ -659,8 +772,13 @@
             <w:pPr>
               <w:cnfStyle w:val="000000000000" w:firstRow="0" w:lastRow="0" w:firstColumn="0" w:lastColumn="0" w:oddVBand="0" w:evenVBand="0" w:oddHBand="0" w:evenHBand="0" w:firstRowFirstColumn="0" w:firstRowLastColumn="0" w:lastRowFirstColumn="0" w:lastRowLastColumn="0"/>
             </w:pPr>
-            <w:r>
-              <w:t>INT(5)</w:t>
+            <w:proofErr w:type="gramStart"/>
+            <w:r>
+              <w:t>INT(</w:t>
+            </w:r>
+            <w:proofErr w:type="gramEnd"/>
+            <w:r>
+              <w:t>5)</w:t>
             </w:r>
           </w:p>
         </w:tc>
@@ -690,9 +808,16 @@
             <w:shd w:val="clear" w:color="auto" w:fill="FFF2CC" w:themeFill="accent4" w:themeFillTint="33"/>
           </w:tcPr>
           <w:p>
-            <w:r>
-              <w:t>adresse_extension</w:t>
-            </w:r>
+            <w:proofErr w:type="spellStart"/>
+            <w:proofErr w:type="gramStart"/>
+            <w:r>
+              <w:t>adresse</w:t>
+            </w:r>
+            <w:proofErr w:type="gramEnd"/>
+            <w:r>
+              <w:t>_extension</w:t>
+            </w:r>
+            <w:proofErr w:type="spellEnd"/>
           </w:p>
         </w:tc>
         <w:tc>
@@ -708,12 +833,21 @@
                 <w:szCs w:val="20"/>
               </w:rPr>
             </w:pPr>
-            <w:r>
-              <w:rPr>
-                <w:sz w:val="20"/>
-                <w:szCs w:val="20"/>
-              </w:rPr>
-              <w:t>extension du numéro de rue</w:t>
+            <w:proofErr w:type="gramStart"/>
+            <w:r>
+              <w:rPr>
+                <w:sz w:val="20"/>
+                <w:szCs w:val="20"/>
+              </w:rPr>
+              <w:t>extension</w:t>
+            </w:r>
+            <w:proofErr w:type="gramEnd"/>
+            <w:r>
+              <w:rPr>
+                <w:sz w:val="20"/>
+                <w:szCs w:val="20"/>
+              </w:rPr>
+              <w:t xml:space="preserve"> du numéro de rue</w:t>
             </w:r>
           </w:p>
         </w:tc>
@@ -726,8 +860,13 @@
             <w:pPr>
               <w:cnfStyle w:val="000000100000" w:firstRow="0" w:lastRow="0" w:firstColumn="0" w:lastColumn="0" w:oddVBand="0" w:evenVBand="0" w:oddHBand="1" w:evenHBand="0" w:firstRowFirstColumn="0" w:firstRowLastColumn="0" w:lastRowFirstColumn="0" w:lastRowLastColumn="0"/>
             </w:pPr>
-            <w:r>
-              <w:t>VARCHAR(10)</w:t>
+            <w:proofErr w:type="gramStart"/>
+            <w:r>
+              <w:t>VARCHAR(</w:t>
+            </w:r>
+            <w:proofErr w:type="gramEnd"/>
+            <w:r>
+              <w:t>10)</w:t>
             </w:r>
           </w:p>
         </w:tc>
@@ -754,9 +893,16 @@
             <w:shd w:val="clear" w:color="auto" w:fill="FFF2CC" w:themeFill="accent4" w:themeFillTint="33"/>
           </w:tcPr>
           <w:p>
-            <w:r>
-              <w:t>adresse_voie</w:t>
-            </w:r>
+            <w:proofErr w:type="spellStart"/>
+            <w:proofErr w:type="gramStart"/>
+            <w:r>
+              <w:t>adresse</w:t>
+            </w:r>
+            <w:proofErr w:type="gramEnd"/>
+            <w:r>
+              <w:t>_voie</w:t>
+            </w:r>
+            <w:proofErr w:type="spellEnd"/>
           </w:p>
         </w:tc>
         <w:tc>
@@ -772,12 +918,21 @@
                 <w:szCs w:val="20"/>
               </w:rPr>
             </w:pPr>
-            <w:r>
-              <w:rPr>
-                <w:sz w:val="20"/>
-                <w:szCs w:val="20"/>
-              </w:rPr>
-              <w:t>nom de la rue</w:t>
+            <w:proofErr w:type="gramStart"/>
+            <w:r>
+              <w:rPr>
+                <w:sz w:val="20"/>
+                <w:szCs w:val="20"/>
+              </w:rPr>
+              <w:t>nom</w:t>
+            </w:r>
+            <w:proofErr w:type="gramEnd"/>
+            <w:r>
+              <w:rPr>
+                <w:sz w:val="20"/>
+                <w:szCs w:val="20"/>
+              </w:rPr>
+              <w:t xml:space="preserve"> de la rue</w:t>
             </w:r>
           </w:p>
         </w:tc>
@@ -790,8 +945,13 @@
             <w:pPr>
               <w:cnfStyle w:val="000000000000" w:firstRow="0" w:lastRow="0" w:firstColumn="0" w:lastColumn="0" w:oddVBand="0" w:evenVBand="0" w:oddHBand="0" w:evenHBand="0" w:firstRowFirstColumn="0" w:firstRowLastColumn="0" w:lastRowFirstColumn="0" w:lastRowLastColumn="0"/>
             </w:pPr>
-            <w:r>
-              <w:t>VARCHAR(50)</w:t>
+            <w:proofErr w:type="gramStart"/>
+            <w:r>
+              <w:t>VARCHAR(</w:t>
+            </w:r>
+            <w:proofErr w:type="gramEnd"/>
+            <w:r>
+              <w:t>50)</w:t>
             </w:r>
           </w:p>
         </w:tc>
@@ -821,9 +981,16 @@
             <w:shd w:val="clear" w:color="auto" w:fill="FFF2CC" w:themeFill="accent4" w:themeFillTint="33"/>
           </w:tcPr>
           <w:p>
-            <w:r>
-              <w:t>adresse_complement</w:t>
-            </w:r>
+            <w:proofErr w:type="spellStart"/>
+            <w:proofErr w:type="gramStart"/>
+            <w:r>
+              <w:t>adresse</w:t>
+            </w:r>
+            <w:proofErr w:type="gramEnd"/>
+            <w:r>
+              <w:t>_complement</w:t>
+            </w:r>
+            <w:proofErr w:type="spellEnd"/>
           </w:p>
         </w:tc>
         <w:tc>
@@ -839,12 +1006,21 @@
                 <w:szCs w:val="20"/>
               </w:rPr>
             </w:pPr>
-            <w:r>
-              <w:rPr>
-                <w:sz w:val="20"/>
-                <w:szCs w:val="20"/>
-              </w:rPr>
-              <w:t>complément d’adresse</w:t>
+            <w:proofErr w:type="gramStart"/>
+            <w:r>
+              <w:rPr>
+                <w:sz w:val="20"/>
+                <w:szCs w:val="20"/>
+              </w:rPr>
+              <w:t>complément</w:t>
+            </w:r>
+            <w:proofErr w:type="gramEnd"/>
+            <w:r>
+              <w:rPr>
+                <w:sz w:val="20"/>
+                <w:szCs w:val="20"/>
+              </w:rPr>
+              <w:t xml:space="preserve"> d’adresse</w:t>
             </w:r>
           </w:p>
         </w:tc>
@@ -857,8 +1033,13 @@
             <w:pPr>
               <w:cnfStyle w:val="000000100000" w:firstRow="0" w:lastRow="0" w:firstColumn="0" w:lastColumn="0" w:oddVBand="0" w:evenVBand="0" w:oddHBand="1" w:evenHBand="0" w:firstRowFirstColumn="0" w:firstRowLastColumn="0" w:lastRowFirstColumn="0" w:lastRowLastColumn="0"/>
             </w:pPr>
-            <w:r>
-              <w:t>VARCHAR(50)</w:t>
+            <w:proofErr w:type="gramStart"/>
+            <w:r>
+              <w:t>VARCHAR(</w:t>
+            </w:r>
+            <w:proofErr w:type="gramEnd"/>
+            <w:r>
+              <w:t>50)</w:t>
             </w:r>
           </w:p>
         </w:tc>
@@ -885,9 +1066,16 @@
             <w:shd w:val="clear" w:color="auto" w:fill="FFF2CC" w:themeFill="accent4" w:themeFillTint="33"/>
           </w:tcPr>
           <w:p>
-            <w:r>
-              <w:t>adresse_ville</w:t>
-            </w:r>
+            <w:proofErr w:type="spellStart"/>
+            <w:proofErr w:type="gramStart"/>
+            <w:r>
+              <w:t>adresse</w:t>
+            </w:r>
+            <w:proofErr w:type="gramEnd"/>
+            <w:r>
+              <w:t>_ville</w:t>
+            </w:r>
+            <w:proofErr w:type="spellEnd"/>
           </w:p>
         </w:tc>
         <w:tc>
@@ -921,8 +1109,13 @@
             <w:pPr>
               <w:cnfStyle w:val="000000000000" w:firstRow="0" w:lastRow="0" w:firstColumn="0" w:lastColumn="0" w:oddVBand="0" w:evenVBand="0" w:oddHBand="0" w:evenHBand="0" w:firstRowFirstColumn="0" w:firstRowLastColumn="0" w:lastRowFirstColumn="0" w:lastRowLastColumn="0"/>
             </w:pPr>
-            <w:r>
-              <w:t>VARCHAR(50)</w:t>
+            <w:proofErr w:type="gramStart"/>
+            <w:r>
+              <w:t>VARCHAR(</w:t>
+            </w:r>
+            <w:proofErr w:type="gramEnd"/>
+            <w:r>
+              <w:t>50)</w:t>
             </w:r>
           </w:p>
         </w:tc>
@@ -952,9 +1145,16 @@
             <w:shd w:val="clear" w:color="auto" w:fill="FFF2CC" w:themeFill="accent4" w:themeFillTint="33"/>
           </w:tcPr>
           <w:p>
-            <w:r>
-              <w:t>adresse_code_postal</w:t>
-            </w:r>
+            <w:proofErr w:type="spellStart"/>
+            <w:proofErr w:type="gramStart"/>
+            <w:r>
+              <w:t>adresse</w:t>
+            </w:r>
+            <w:proofErr w:type="gramEnd"/>
+            <w:r>
+              <w:t>_code_postal</w:t>
+            </w:r>
+            <w:proofErr w:type="spellEnd"/>
           </w:p>
         </w:tc>
         <w:tc>
@@ -988,8 +1188,13 @@
             <w:pPr>
               <w:cnfStyle w:val="000000100000" w:firstRow="0" w:lastRow="0" w:firstColumn="0" w:lastColumn="0" w:oddVBand="0" w:evenVBand="0" w:oddHBand="1" w:evenHBand="0" w:firstRowFirstColumn="0" w:firstRowLastColumn="0" w:lastRowFirstColumn="0" w:lastRowLastColumn="0"/>
             </w:pPr>
-            <w:r>
-              <w:t>CHAR(5)</w:t>
+            <w:proofErr w:type="gramStart"/>
+            <w:r>
+              <w:t>CHAR(</w:t>
+            </w:r>
+            <w:proofErr w:type="gramEnd"/>
+            <w:r>
+              <w:t>5)</w:t>
             </w:r>
           </w:p>
         </w:tc>
@@ -1016,9 +1221,16 @@
             <w:shd w:val="clear" w:color="auto" w:fill="DEEAF6" w:themeFill="accent5" w:themeFillTint="33"/>
           </w:tcPr>
           <w:p>
-            <w:r>
-              <w:t>emprunt_id</w:t>
-            </w:r>
+            <w:proofErr w:type="spellStart"/>
+            <w:proofErr w:type="gramStart"/>
+            <w:r>
+              <w:t>emprunt</w:t>
+            </w:r>
+            <w:proofErr w:type="gramEnd"/>
+            <w:r>
+              <w:t>_id</w:t>
+            </w:r>
+            <w:proofErr w:type="spellEnd"/>
           </w:p>
         </w:tc>
         <w:tc>
@@ -1034,12 +1246,21 @@
                 <w:szCs w:val="20"/>
               </w:rPr>
             </w:pPr>
-            <w:r>
-              <w:rPr>
-                <w:sz w:val="20"/>
-                <w:szCs w:val="20"/>
-              </w:rPr>
-              <w:t>identifiant de l’emprunt</w:t>
+            <w:proofErr w:type="gramStart"/>
+            <w:r>
+              <w:rPr>
+                <w:sz w:val="20"/>
+                <w:szCs w:val="20"/>
+              </w:rPr>
+              <w:t>identifiant</w:t>
+            </w:r>
+            <w:proofErr w:type="gramEnd"/>
+            <w:r>
+              <w:rPr>
+                <w:sz w:val="20"/>
+                <w:szCs w:val="20"/>
+              </w:rPr>
+              <w:t xml:space="preserve"> de l’emprunt</w:t>
             </w:r>
           </w:p>
         </w:tc>
@@ -1052,8 +1273,13 @@
             <w:pPr>
               <w:cnfStyle w:val="000000000000" w:firstRow="0" w:lastRow="0" w:firstColumn="0" w:lastColumn="0" w:oddVBand="0" w:evenVBand="0" w:oddHBand="0" w:evenHBand="0" w:firstRowFirstColumn="0" w:firstRowLastColumn="0" w:lastRowFirstColumn="0" w:lastRowLastColumn="0"/>
             </w:pPr>
-            <w:r>
-              <w:t>INT(11)</w:t>
+            <w:proofErr w:type="gramStart"/>
+            <w:r>
+              <w:t>INT(</w:t>
+            </w:r>
+            <w:proofErr w:type="gramEnd"/>
+            <w:r>
+              <w:t>11)</w:t>
             </w:r>
           </w:p>
         </w:tc>
@@ -1066,8 +1292,13 @@
             <w:pPr>
               <w:cnfStyle w:val="000000000000" w:firstRow="0" w:lastRow="0" w:firstColumn="0" w:lastColumn="0" w:oddVBand="0" w:evenVBand="0" w:oddHBand="0" w:evenHBand="0" w:firstRowFirstColumn="0" w:firstRowLastColumn="0" w:lastRowFirstColumn="0" w:lastRowLastColumn="0"/>
             </w:pPr>
-            <w:r>
-              <w:t>identifiant, A.I</w:t>
+            <w:proofErr w:type="gramStart"/>
+            <w:r>
+              <w:t>identifiant</w:t>
+            </w:r>
+            <w:proofErr w:type="gramEnd"/>
+            <w:r>
+              <w:t>, A.I</w:t>
             </w:r>
           </w:p>
         </w:tc>
@@ -1082,9 +1313,16 @@
             <w:tcW w:w="2418" w:type="dxa"/>
           </w:tcPr>
           <w:p>
-            <w:r>
-              <w:t>emprunt_date</w:t>
-            </w:r>
+            <w:proofErr w:type="spellStart"/>
+            <w:proofErr w:type="gramStart"/>
+            <w:r>
+              <w:t>emprunt</w:t>
+            </w:r>
+            <w:proofErr w:type="gramEnd"/>
+            <w:r>
+              <w:t>_date</w:t>
+            </w:r>
+            <w:proofErr w:type="spellEnd"/>
           </w:p>
         </w:tc>
         <w:tc>
@@ -1099,12 +1337,21 @@
                 <w:szCs w:val="20"/>
               </w:rPr>
             </w:pPr>
-            <w:r>
-              <w:rPr>
-                <w:sz w:val="20"/>
-                <w:szCs w:val="20"/>
-              </w:rPr>
-              <w:t>date de l’emprunt</w:t>
+            <w:proofErr w:type="gramStart"/>
+            <w:r>
+              <w:rPr>
+                <w:sz w:val="20"/>
+                <w:szCs w:val="20"/>
+              </w:rPr>
+              <w:t>date</w:t>
+            </w:r>
+            <w:proofErr w:type="gramEnd"/>
+            <w:r>
+              <w:rPr>
+                <w:sz w:val="20"/>
+                <w:szCs w:val="20"/>
+              </w:rPr>
+              <w:t xml:space="preserve"> de l’emprunt</w:t>
             </w:r>
           </w:p>
         </w:tc>
@@ -1143,9 +1390,16 @@
             <w:shd w:val="clear" w:color="auto" w:fill="DEEAF6" w:themeFill="accent5" w:themeFillTint="33"/>
           </w:tcPr>
           <w:p>
-            <w:r>
-              <w:t>emprunt_date_retour</w:t>
-            </w:r>
+            <w:proofErr w:type="spellStart"/>
+            <w:proofErr w:type="gramStart"/>
+            <w:r>
+              <w:t>emprunt</w:t>
+            </w:r>
+            <w:proofErr w:type="gramEnd"/>
+            <w:r>
+              <w:t>_date_retour</w:t>
+            </w:r>
+            <w:proofErr w:type="spellEnd"/>
           </w:p>
         </w:tc>
         <w:tc>
@@ -1161,12 +1415,21 @@
                 <w:szCs w:val="20"/>
               </w:rPr>
             </w:pPr>
-            <w:r>
-              <w:rPr>
-                <w:sz w:val="20"/>
-                <w:szCs w:val="20"/>
-              </w:rPr>
-              <w:t>date de retour de l’emprunt</w:t>
+            <w:proofErr w:type="gramStart"/>
+            <w:r>
+              <w:rPr>
+                <w:sz w:val="20"/>
+                <w:szCs w:val="20"/>
+              </w:rPr>
+              <w:t>date</w:t>
+            </w:r>
+            <w:proofErr w:type="gramEnd"/>
+            <w:r>
+              <w:rPr>
+                <w:sz w:val="20"/>
+                <w:szCs w:val="20"/>
+              </w:rPr>
+              <w:t xml:space="preserve"> de retour de l’emprunt</w:t>
             </w:r>
           </w:p>
         </w:tc>
@@ -1195,6 +1458,9 @@
             </w:pPr>
             <w:r>
               <w:t>Facultatif</w:t>
+            </w:r>
+            <w:r>
+              <w:t>&gt; à date emprunt</w:t>
             </w:r>
           </w:p>
         </w:tc>
@@ -1210,9 +1476,16 @@
             <w:shd w:val="clear" w:color="auto" w:fill="FBE4D5" w:themeFill="accent2" w:themeFillTint="33"/>
           </w:tcPr>
           <w:p>
-            <w:r>
-              <w:t>editeur_id</w:t>
-            </w:r>
+            <w:proofErr w:type="spellStart"/>
+            <w:proofErr w:type="gramStart"/>
+            <w:r>
+              <w:t>editeur</w:t>
+            </w:r>
+            <w:proofErr w:type="gramEnd"/>
+            <w:r>
+              <w:t>_id</w:t>
+            </w:r>
+            <w:proofErr w:type="spellEnd"/>
           </w:p>
         </w:tc>
         <w:tc>
@@ -1228,12 +1501,21 @@
                 <w:szCs w:val="20"/>
               </w:rPr>
             </w:pPr>
-            <w:r>
-              <w:rPr>
-                <w:sz w:val="20"/>
-                <w:szCs w:val="20"/>
-              </w:rPr>
-              <w:t>identifiant de l’éditeur</w:t>
+            <w:proofErr w:type="gramStart"/>
+            <w:r>
+              <w:rPr>
+                <w:sz w:val="20"/>
+                <w:szCs w:val="20"/>
+              </w:rPr>
+              <w:t>identifiant</w:t>
+            </w:r>
+            <w:proofErr w:type="gramEnd"/>
+            <w:r>
+              <w:rPr>
+                <w:sz w:val="20"/>
+                <w:szCs w:val="20"/>
+              </w:rPr>
+              <w:t xml:space="preserve"> de l’éditeur</w:t>
             </w:r>
           </w:p>
         </w:tc>
@@ -1246,8 +1528,13 @@
             <w:pPr>
               <w:cnfStyle w:val="000000100000" w:firstRow="0" w:lastRow="0" w:firstColumn="0" w:lastColumn="0" w:oddVBand="0" w:evenVBand="0" w:oddHBand="1" w:evenHBand="0" w:firstRowFirstColumn="0" w:firstRowLastColumn="0" w:lastRowFirstColumn="0" w:lastRowLastColumn="0"/>
             </w:pPr>
-            <w:r>
-              <w:t>INT(11)</w:t>
+            <w:proofErr w:type="gramStart"/>
+            <w:r>
+              <w:t>INT(</w:t>
+            </w:r>
+            <w:proofErr w:type="gramEnd"/>
+            <w:r>
+              <w:t>11)</w:t>
             </w:r>
           </w:p>
         </w:tc>
@@ -1260,8 +1547,13 @@
             <w:pPr>
               <w:cnfStyle w:val="000000100000" w:firstRow="0" w:lastRow="0" w:firstColumn="0" w:lastColumn="0" w:oddVBand="0" w:evenVBand="0" w:oddHBand="1" w:evenHBand="0" w:firstRowFirstColumn="0" w:firstRowLastColumn="0" w:lastRowFirstColumn="0" w:lastRowLastColumn="0"/>
             </w:pPr>
-            <w:r>
-              <w:t>identifiant, A.I</w:t>
+            <w:proofErr w:type="gramStart"/>
+            <w:r>
+              <w:t>identifiant</w:t>
+            </w:r>
+            <w:proofErr w:type="gramEnd"/>
+            <w:r>
+              <w:t>, A.I</w:t>
             </w:r>
           </w:p>
         </w:tc>
@@ -1274,9 +1566,16 @@
             <w:shd w:val="clear" w:color="auto" w:fill="FBE4D5" w:themeFill="accent2" w:themeFillTint="33"/>
           </w:tcPr>
           <w:p>
-            <w:r>
-              <w:t>editeur_nom</w:t>
-            </w:r>
+            <w:proofErr w:type="spellStart"/>
+            <w:proofErr w:type="gramStart"/>
+            <w:r>
+              <w:t>editeur</w:t>
+            </w:r>
+            <w:proofErr w:type="gramEnd"/>
+            <w:r>
+              <w:t>_nom</w:t>
+            </w:r>
+            <w:proofErr w:type="spellEnd"/>
           </w:p>
         </w:tc>
         <w:tc>
@@ -1292,12 +1591,21 @@
                 <w:szCs w:val="20"/>
               </w:rPr>
             </w:pPr>
-            <w:r>
-              <w:rPr>
-                <w:sz w:val="20"/>
-                <w:szCs w:val="20"/>
-              </w:rPr>
-              <w:t>nom de l’éditeur</w:t>
+            <w:proofErr w:type="gramStart"/>
+            <w:r>
+              <w:rPr>
+                <w:sz w:val="20"/>
+                <w:szCs w:val="20"/>
+              </w:rPr>
+              <w:t>nom</w:t>
+            </w:r>
+            <w:proofErr w:type="gramEnd"/>
+            <w:r>
+              <w:rPr>
+                <w:sz w:val="20"/>
+                <w:szCs w:val="20"/>
+              </w:rPr>
+              <w:t xml:space="preserve"> de l’éditeur</w:t>
             </w:r>
           </w:p>
         </w:tc>
@@ -1310,8 +1618,13 @@
             <w:pPr>
               <w:cnfStyle w:val="000000000000" w:firstRow="0" w:lastRow="0" w:firstColumn="0" w:lastColumn="0" w:oddVBand="0" w:evenVBand="0" w:oddHBand="0" w:evenHBand="0" w:firstRowFirstColumn="0" w:firstRowLastColumn="0" w:lastRowFirstColumn="0" w:lastRowLastColumn="0"/>
             </w:pPr>
-            <w:r>
-              <w:t>VARCHAR(100)</w:t>
+            <w:proofErr w:type="gramStart"/>
+            <w:r>
+              <w:t>VARCHAR(</w:t>
+            </w:r>
+            <w:proofErr w:type="gramEnd"/>
+            <w:r>
+              <w:t>100)</w:t>
             </w:r>
           </w:p>
         </w:tc>
@@ -1341,9 +1654,16 @@
             <w:shd w:val="clear" w:color="auto" w:fill="E2EFD9" w:themeFill="accent6" w:themeFillTint="33"/>
           </w:tcPr>
           <w:p>
-            <w:r>
-              <w:t>auteur_id</w:t>
-            </w:r>
+            <w:proofErr w:type="spellStart"/>
+            <w:proofErr w:type="gramStart"/>
+            <w:r>
+              <w:t>auteur</w:t>
+            </w:r>
+            <w:proofErr w:type="gramEnd"/>
+            <w:r>
+              <w:t>_id</w:t>
+            </w:r>
+            <w:proofErr w:type="spellEnd"/>
           </w:p>
         </w:tc>
         <w:tc>
@@ -1359,12 +1679,21 @@
                 <w:szCs w:val="20"/>
               </w:rPr>
             </w:pPr>
-            <w:r>
-              <w:rPr>
-                <w:sz w:val="20"/>
-                <w:szCs w:val="20"/>
-              </w:rPr>
-              <w:t>identifiant de l’auteur</w:t>
+            <w:proofErr w:type="gramStart"/>
+            <w:r>
+              <w:rPr>
+                <w:sz w:val="20"/>
+                <w:szCs w:val="20"/>
+              </w:rPr>
+              <w:t>identifiant</w:t>
+            </w:r>
+            <w:proofErr w:type="gramEnd"/>
+            <w:r>
+              <w:rPr>
+                <w:sz w:val="20"/>
+                <w:szCs w:val="20"/>
+              </w:rPr>
+              <w:t xml:space="preserve"> de l’auteur</w:t>
             </w:r>
           </w:p>
         </w:tc>
@@ -1377,8 +1706,13 @@
             <w:pPr>
               <w:cnfStyle w:val="000000100000" w:firstRow="0" w:lastRow="0" w:firstColumn="0" w:lastColumn="0" w:oddVBand="0" w:evenVBand="0" w:oddHBand="1" w:evenHBand="0" w:firstRowFirstColumn="0" w:firstRowLastColumn="0" w:lastRowFirstColumn="0" w:lastRowLastColumn="0"/>
             </w:pPr>
-            <w:r>
-              <w:t>INT(11)</w:t>
+            <w:proofErr w:type="gramStart"/>
+            <w:r>
+              <w:t>INT(</w:t>
+            </w:r>
+            <w:proofErr w:type="gramEnd"/>
+            <w:r>
+              <w:t>11)</w:t>
             </w:r>
           </w:p>
         </w:tc>
@@ -1391,8 +1725,13 @@
             <w:pPr>
               <w:cnfStyle w:val="000000100000" w:firstRow="0" w:lastRow="0" w:firstColumn="0" w:lastColumn="0" w:oddVBand="0" w:evenVBand="0" w:oddHBand="1" w:evenHBand="0" w:firstRowFirstColumn="0" w:firstRowLastColumn="0" w:lastRowFirstColumn="0" w:lastRowLastColumn="0"/>
             </w:pPr>
-            <w:r>
-              <w:t>identifiant, A.I</w:t>
+            <w:proofErr w:type="gramStart"/>
+            <w:r>
+              <w:t>identifiant</w:t>
+            </w:r>
+            <w:proofErr w:type="gramEnd"/>
+            <w:r>
+              <w:t>, A.I</w:t>
             </w:r>
           </w:p>
         </w:tc>
@@ -1405,9 +1744,16 @@
             <w:shd w:val="clear" w:color="auto" w:fill="E2EFD9" w:themeFill="accent6" w:themeFillTint="33"/>
           </w:tcPr>
           <w:p>
-            <w:r>
-              <w:t>auteur_nom</w:t>
-            </w:r>
+            <w:proofErr w:type="spellStart"/>
+            <w:proofErr w:type="gramStart"/>
+            <w:r>
+              <w:t>auteur</w:t>
+            </w:r>
+            <w:proofErr w:type="gramEnd"/>
+            <w:r>
+              <w:t>_nom</w:t>
+            </w:r>
+            <w:proofErr w:type="spellEnd"/>
           </w:p>
         </w:tc>
         <w:tc>
@@ -1423,12 +1769,21 @@
                 <w:szCs w:val="20"/>
               </w:rPr>
             </w:pPr>
-            <w:r>
-              <w:rPr>
-                <w:sz w:val="20"/>
-                <w:szCs w:val="20"/>
-              </w:rPr>
-              <w:t>nom ou pseudonyme de l’auteur</w:t>
+            <w:proofErr w:type="gramStart"/>
+            <w:r>
+              <w:rPr>
+                <w:sz w:val="20"/>
+                <w:szCs w:val="20"/>
+              </w:rPr>
+              <w:t>nom</w:t>
+            </w:r>
+            <w:proofErr w:type="gramEnd"/>
+            <w:r>
+              <w:rPr>
+                <w:sz w:val="20"/>
+                <w:szCs w:val="20"/>
+              </w:rPr>
+              <w:t xml:space="preserve"> ou pseudonyme de l’auteur</w:t>
             </w:r>
           </w:p>
         </w:tc>
@@ -1441,8 +1796,13 @@
             <w:pPr>
               <w:cnfStyle w:val="000000000000" w:firstRow="0" w:lastRow="0" w:firstColumn="0" w:lastColumn="0" w:oddVBand="0" w:evenVBand="0" w:oddHBand="0" w:evenHBand="0" w:firstRowFirstColumn="0" w:firstRowLastColumn="0" w:lastRowFirstColumn="0" w:lastRowLastColumn="0"/>
             </w:pPr>
-            <w:r>
-              <w:t>VARCHAR(100)</w:t>
+            <w:proofErr w:type="gramStart"/>
+            <w:r>
+              <w:t>VARCHAR(</w:t>
+            </w:r>
+            <w:proofErr w:type="gramEnd"/>
+            <w:r>
+              <w:t>100)</w:t>
             </w:r>
           </w:p>
         </w:tc>
@@ -1472,9 +1832,16 @@
             <w:shd w:val="clear" w:color="auto" w:fill="E2EFD9" w:themeFill="accent6" w:themeFillTint="33"/>
           </w:tcPr>
           <w:p>
-            <w:r>
-              <w:t>auteur_prenom</w:t>
-            </w:r>
+            <w:proofErr w:type="spellStart"/>
+            <w:proofErr w:type="gramStart"/>
+            <w:r>
+              <w:t>auteur</w:t>
+            </w:r>
+            <w:proofErr w:type="gramEnd"/>
+            <w:r>
+              <w:t>_prenom</w:t>
+            </w:r>
+            <w:proofErr w:type="spellEnd"/>
           </w:p>
         </w:tc>
         <w:tc>
@@ -1490,12 +1857,21 @@
                 <w:szCs w:val="20"/>
               </w:rPr>
             </w:pPr>
-            <w:r>
-              <w:rPr>
-                <w:sz w:val="20"/>
-                <w:szCs w:val="20"/>
-              </w:rPr>
-              <w:t>prénom de l’auteur</w:t>
+            <w:proofErr w:type="gramStart"/>
+            <w:r>
+              <w:rPr>
+                <w:sz w:val="20"/>
+                <w:szCs w:val="20"/>
+              </w:rPr>
+              <w:t>prénom</w:t>
+            </w:r>
+            <w:proofErr w:type="gramEnd"/>
+            <w:r>
+              <w:rPr>
+                <w:sz w:val="20"/>
+                <w:szCs w:val="20"/>
+              </w:rPr>
+              <w:t xml:space="preserve"> de l’auteur</w:t>
             </w:r>
           </w:p>
         </w:tc>
@@ -1508,8 +1884,13 @@
             <w:pPr>
               <w:cnfStyle w:val="000000100000" w:firstRow="0" w:lastRow="0" w:firstColumn="0" w:lastColumn="0" w:oddVBand="0" w:evenVBand="0" w:oddHBand="1" w:evenHBand="0" w:firstRowFirstColumn="0" w:firstRowLastColumn="0" w:lastRowFirstColumn="0" w:lastRowLastColumn="0"/>
             </w:pPr>
-            <w:r>
-              <w:t>VARCHAR(100)</w:t>
+            <w:proofErr w:type="gramStart"/>
+            <w:r>
+              <w:t>VARCHAR(</w:t>
+            </w:r>
+            <w:proofErr w:type="gramEnd"/>
+            <w:r>
+              <w:t>100)</w:t>
             </w:r>
           </w:p>
         </w:tc>
@@ -1536,9 +1917,16 @@
             <w:shd w:val="clear" w:color="auto" w:fill="D0CECE" w:themeFill="background2" w:themeFillShade="E6"/>
           </w:tcPr>
           <w:p>
-            <w:r>
-              <w:t>livre_id</w:t>
-            </w:r>
+            <w:proofErr w:type="spellStart"/>
+            <w:proofErr w:type="gramStart"/>
+            <w:r>
+              <w:t>livre</w:t>
+            </w:r>
+            <w:proofErr w:type="gramEnd"/>
+            <w:r>
+              <w:t>_id</w:t>
+            </w:r>
+            <w:proofErr w:type="spellEnd"/>
           </w:p>
         </w:tc>
         <w:tc>
@@ -1554,12 +1942,21 @@
                 <w:szCs w:val="20"/>
               </w:rPr>
             </w:pPr>
-            <w:r>
-              <w:rPr>
-                <w:sz w:val="20"/>
-                <w:szCs w:val="20"/>
-              </w:rPr>
-              <w:t>identifiant interne du livre</w:t>
+            <w:proofErr w:type="gramStart"/>
+            <w:r>
+              <w:rPr>
+                <w:sz w:val="20"/>
+                <w:szCs w:val="20"/>
+              </w:rPr>
+              <w:t>identifiant</w:t>
+            </w:r>
+            <w:proofErr w:type="gramEnd"/>
+            <w:r>
+              <w:rPr>
+                <w:sz w:val="20"/>
+                <w:szCs w:val="20"/>
+              </w:rPr>
+              <w:t xml:space="preserve"> interne du livre</w:t>
             </w:r>
           </w:p>
         </w:tc>
@@ -1572,8 +1969,13 @@
             <w:pPr>
               <w:cnfStyle w:val="000000000000" w:firstRow="0" w:lastRow="0" w:firstColumn="0" w:lastColumn="0" w:oddVBand="0" w:evenVBand="0" w:oddHBand="0" w:evenHBand="0" w:firstRowFirstColumn="0" w:firstRowLastColumn="0" w:lastRowFirstColumn="0" w:lastRowLastColumn="0"/>
             </w:pPr>
-            <w:r>
-              <w:t>INT(11)</w:t>
+            <w:proofErr w:type="gramStart"/>
+            <w:r>
+              <w:t>INT(</w:t>
+            </w:r>
+            <w:proofErr w:type="gramEnd"/>
+            <w:r>
+              <w:t>11)</w:t>
             </w:r>
           </w:p>
         </w:tc>
@@ -1586,8 +1988,13 @@
             <w:pPr>
               <w:cnfStyle w:val="000000000000" w:firstRow="0" w:lastRow="0" w:firstColumn="0" w:lastColumn="0" w:oddVBand="0" w:evenVBand="0" w:oddHBand="0" w:evenHBand="0" w:firstRowFirstColumn="0" w:firstRowLastColumn="0" w:lastRowFirstColumn="0" w:lastRowLastColumn="0"/>
             </w:pPr>
-            <w:r>
-              <w:t>identifiant, A.I</w:t>
+            <w:proofErr w:type="gramStart"/>
+            <w:r>
+              <w:t>identifiant</w:t>
+            </w:r>
+            <w:proofErr w:type="gramEnd"/>
+            <w:r>
+              <w:t>, A.I</w:t>
             </w:r>
           </w:p>
         </w:tc>
@@ -1603,9 +2010,16 @@
             <w:shd w:val="clear" w:color="auto" w:fill="D0CECE" w:themeFill="background2" w:themeFillShade="E6"/>
           </w:tcPr>
           <w:p>
-            <w:r>
-              <w:t>livre_titre</w:t>
-            </w:r>
+            <w:proofErr w:type="spellStart"/>
+            <w:proofErr w:type="gramStart"/>
+            <w:r>
+              <w:t>livre</w:t>
+            </w:r>
+            <w:proofErr w:type="gramEnd"/>
+            <w:r>
+              <w:t>_titre</w:t>
+            </w:r>
+            <w:proofErr w:type="spellEnd"/>
           </w:p>
         </w:tc>
         <w:tc>
@@ -1621,12 +2035,21 @@
                 <w:szCs w:val="20"/>
               </w:rPr>
             </w:pPr>
-            <w:r>
-              <w:rPr>
-                <w:sz w:val="20"/>
-                <w:szCs w:val="20"/>
-              </w:rPr>
-              <w:t>titre du livre</w:t>
+            <w:proofErr w:type="gramStart"/>
+            <w:r>
+              <w:rPr>
+                <w:sz w:val="20"/>
+                <w:szCs w:val="20"/>
+              </w:rPr>
+              <w:t>titre</w:t>
+            </w:r>
+            <w:proofErr w:type="gramEnd"/>
+            <w:r>
+              <w:rPr>
+                <w:sz w:val="20"/>
+                <w:szCs w:val="20"/>
+              </w:rPr>
+              <w:t xml:space="preserve"> du livre</w:t>
             </w:r>
           </w:p>
         </w:tc>
@@ -1639,8 +2062,13 @@
             <w:pPr>
               <w:cnfStyle w:val="000000100000" w:firstRow="0" w:lastRow="0" w:firstColumn="0" w:lastColumn="0" w:oddVBand="0" w:evenVBand="0" w:oddHBand="1" w:evenHBand="0" w:firstRowFirstColumn="0" w:firstRowLastColumn="0" w:lastRowFirstColumn="0" w:lastRowLastColumn="0"/>
             </w:pPr>
-            <w:r>
-              <w:t>VARCHAR(255)</w:t>
+            <w:proofErr w:type="gramStart"/>
+            <w:r>
+              <w:t>VARCHAR(</w:t>
+            </w:r>
+            <w:proofErr w:type="gramEnd"/>
+            <w:r>
+              <w:t>255)</w:t>
             </w:r>
           </w:p>
         </w:tc>
@@ -1667,9 +2095,16 @@
             <w:shd w:val="clear" w:color="auto" w:fill="D0CECE" w:themeFill="background2" w:themeFillShade="E6"/>
           </w:tcPr>
           <w:p>
-            <w:r>
-              <w:t>livre_date_achat</w:t>
-            </w:r>
+            <w:proofErr w:type="spellStart"/>
+            <w:proofErr w:type="gramStart"/>
+            <w:r>
+              <w:t>livre</w:t>
+            </w:r>
+            <w:proofErr w:type="gramEnd"/>
+            <w:r>
+              <w:t>_date_achat</w:t>
+            </w:r>
+            <w:proofErr w:type="spellEnd"/>
           </w:p>
         </w:tc>
         <w:tc>
@@ -1685,12 +2120,21 @@
                 <w:szCs w:val="20"/>
               </w:rPr>
             </w:pPr>
-            <w:r>
-              <w:rPr>
-                <w:sz w:val="20"/>
-                <w:szCs w:val="20"/>
-              </w:rPr>
-              <w:t>date d’achat du livre</w:t>
+            <w:proofErr w:type="gramStart"/>
+            <w:r>
+              <w:rPr>
+                <w:sz w:val="20"/>
+                <w:szCs w:val="20"/>
+              </w:rPr>
+              <w:t>date</w:t>
+            </w:r>
+            <w:proofErr w:type="gramEnd"/>
+            <w:r>
+              <w:rPr>
+                <w:sz w:val="20"/>
+                <w:szCs w:val="20"/>
+              </w:rPr>
+              <w:t xml:space="preserve"> d’achat du livre</w:t>
             </w:r>
           </w:p>
         </w:tc>
@@ -1734,9 +2178,16 @@
             <w:shd w:val="clear" w:color="auto" w:fill="D0CECE" w:themeFill="background2" w:themeFillShade="E6"/>
           </w:tcPr>
           <w:p>
-            <w:r>
-              <w:t>livre_etat_commentaire</w:t>
-            </w:r>
+            <w:proofErr w:type="spellStart"/>
+            <w:proofErr w:type="gramStart"/>
+            <w:r>
+              <w:t>livre</w:t>
+            </w:r>
+            <w:proofErr w:type="gramEnd"/>
+            <w:r>
+              <w:t>_etat_commentaire</w:t>
+            </w:r>
+            <w:proofErr w:type="spellEnd"/>
           </w:p>
         </w:tc>
         <w:tc>
@@ -1752,12 +2203,21 @@
                 <w:szCs w:val="20"/>
               </w:rPr>
             </w:pPr>
-            <w:r>
-              <w:rPr>
-                <w:sz w:val="20"/>
-                <w:szCs w:val="20"/>
-              </w:rPr>
-              <w:t>commentaire sur l’état du livre</w:t>
+            <w:proofErr w:type="gramStart"/>
+            <w:r>
+              <w:rPr>
+                <w:sz w:val="20"/>
+                <w:szCs w:val="20"/>
+              </w:rPr>
+              <w:t>commentaire</w:t>
+            </w:r>
+            <w:proofErr w:type="gramEnd"/>
+            <w:r>
+              <w:rPr>
+                <w:sz w:val="20"/>
+                <w:szCs w:val="20"/>
+              </w:rPr>
+              <w:t xml:space="preserve"> sur l’état du livre</w:t>
             </w:r>
           </w:p>
         </w:tc>
@@ -1798,9 +2258,16 @@
             <w:shd w:val="clear" w:color="auto" w:fill="D0CECE" w:themeFill="background2" w:themeFillShade="E6"/>
           </w:tcPr>
           <w:p>
-            <w:r>
-              <w:t>livre_isbn</w:t>
-            </w:r>
+            <w:proofErr w:type="spellStart"/>
+            <w:proofErr w:type="gramStart"/>
+            <w:r>
+              <w:t>livre</w:t>
+            </w:r>
+            <w:proofErr w:type="gramEnd"/>
+            <w:r>
+              <w:t>_isbn</w:t>
+            </w:r>
+            <w:proofErr w:type="spellEnd"/>
           </w:p>
         </w:tc>
         <w:tc>
@@ -1816,12 +2283,21 @@
                 <w:szCs w:val="20"/>
               </w:rPr>
             </w:pPr>
-            <w:r>
-              <w:rPr>
-                <w:sz w:val="20"/>
-                <w:szCs w:val="20"/>
-              </w:rPr>
-              <w:t>numéro ISBN du livre</w:t>
+            <w:proofErr w:type="gramStart"/>
+            <w:r>
+              <w:rPr>
+                <w:sz w:val="20"/>
+                <w:szCs w:val="20"/>
+              </w:rPr>
+              <w:t>numéro</w:t>
+            </w:r>
+            <w:proofErr w:type="gramEnd"/>
+            <w:r>
+              <w:rPr>
+                <w:sz w:val="20"/>
+                <w:szCs w:val="20"/>
+              </w:rPr>
+              <w:t xml:space="preserve"> ISBN du livre</w:t>
             </w:r>
           </w:p>
         </w:tc>
@@ -1834,8 +2310,13 @@
             <w:pPr>
               <w:cnfStyle w:val="000000000000" w:firstRow="0" w:lastRow="0" w:firstColumn="0" w:lastColumn="0" w:oddVBand="0" w:evenVBand="0" w:oddHBand="0" w:evenHBand="0" w:firstRowFirstColumn="0" w:firstRowLastColumn="0" w:lastRowFirstColumn="0" w:lastRowLastColumn="0"/>
             </w:pPr>
-            <w:r>
-              <w:t>CHAR(17)</w:t>
+            <w:proofErr w:type="gramStart"/>
+            <w:r>
+              <w:t>CHAR(</w:t>
+            </w:r>
+            <w:proofErr w:type="gramEnd"/>
+            <w:r>
+              <w:t>17)</w:t>
             </w:r>
           </w:p>
         </w:tc>
@@ -1865,9 +2346,16 @@
             <w:shd w:val="clear" w:color="auto" w:fill="D9E2F3" w:themeFill="accent1" w:themeFillTint="33"/>
           </w:tcPr>
           <w:p>
-            <w:r>
-              <w:t>etat_livre_id</w:t>
-            </w:r>
+            <w:proofErr w:type="spellStart"/>
+            <w:proofErr w:type="gramStart"/>
+            <w:r>
+              <w:t>etat</w:t>
+            </w:r>
+            <w:proofErr w:type="gramEnd"/>
+            <w:r>
+              <w:t>_livre_id</w:t>
+            </w:r>
+            <w:proofErr w:type="spellEnd"/>
           </w:p>
         </w:tc>
         <w:tc>
@@ -1883,12 +2371,21 @@
                 <w:szCs w:val="20"/>
               </w:rPr>
             </w:pPr>
-            <w:r>
-              <w:rPr>
-                <w:sz w:val="20"/>
-                <w:szCs w:val="20"/>
-              </w:rPr>
-              <w:t>identifiant de l’état du livre</w:t>
+            <w:proofErr w:type="gramStart"/>
+            <w:r>
+              <w:rPr>
+                <w:sz w:val="20"/>
+                <w:szCs w:val="20"/>
+              </w:rPr>
+              <w:t>identifiant</w:t>
+            </w:r>
+            <w:proofErr w:type="gramEnd"/>
+            <w:r>
+              <w:rPr>
+                <w:sz w:val="20"/>
+                <w:szCs w:val="20"/>
+              </w:rPr>
+              <w:t xml:space="preserve"> de l’état du livre</w:t>
             </w:r>
           </w:p>
         </w:tc>
@@ -1901,8 +2398,13 @@
             <w:pPr>
               <w:cnfStyle w:val="000000100000" w:firstRow="0" w:lastRow="0" w:firstColumn="0" w:lastColumn="0" w:oddVBand="0" w:evenVBand="0" w:oddHBand="1" w:evenHBand="0" w:firstRowFirstColumn="0" w:firstRowLastColumn="0" w:lastRowFirstColumn="0" w:lastRowLastColumn="0"/>
             </w:pPr>
-            <w:r>
-              <w:t>INT(11)</w:t>
+            <w:proofErr w:type="gramStart"/>
+            <w:r>
+              <w:t>INT(</w:t>
+            </w:r>
+            <w:proofErr w:type="gramEnd"/>
+            <w:r>
+              <w:t>11)</w:t>
             </w:r>
           </w:p>
         </w:tc>
@@ -1915,8 +2417,13 @@
             <w:pPr>
               <w:cnfStyle w:val="000000100000" w:firstRow="0" w:lastRow="0" w:firstColumn="0" w:lastColumn="0" w:oddVBand="0" w:evenVBand="0" w:oddHBand="1" w:evenHBand="0" w:firstRowFirstColumn="0" w:firstRowLastColumn="0" w:lastRowFirstColumn="0" w:lastRowLastColumn="0"/>
             </w:pPr>
-            <w:r>
-              <w:t>identifiant, A.I</w:t>
+            <w:proofErr w:type="gramStart"/>
+            <w:r>
+              <w:t>identifiant</w:t>
+            </w:r>
+            <w:proofErr w:type="gramEnd"/>
+            <w:r>
+              <w:t>, A.I</w:t>
             </w:r>
           </w:p>
         </w:tc>
@@ -1929,9 +2436,16 @@
             <w:shd w:val="clear" w:color="auto" w:fill="D9E2F3" w:themeFill="accent1" w:themeFillTint="33"/>
           </w:tcPr>
           <w:p>
-            <w:r>
-              <w:t>etat_livre_nom</w:t>
-            </w:r>
+            <w:proofErr w:type="spellStart"/>
+            <w:proofErr w:type="gramStart"/>
+            <w:r>
+              <w:t>etat</w:t>
+            </w:r>
+            <w:proofErr w:type="gramEnd"/>
+            <w:r>
+              <w:t>_livre_nom</w:t>
+            </w:r>
+            <w:proofErr w:type="spellEnd"/>
           </w:p>
         </w:tc>
         <w:tc>
@@ -1947,12 +2461,37 @@
                 <w:szCs w:val="20"/>
               </w:rPr>
             </w:pPr>
-            <w:r>
-              <w:rPr>
-                <w:sz w:val="20"/>
-                <w:szCs w:val="20"/>
-              </w:rPr>
-              <w:t>libellé de l’atat du livre (neuf, abimé etc…)</w:t>
+            <w:proofErr w:type="gramStart"/>
+            <w:r>
+              <w:rPr>
+                <w:sz w:val="20"/>
+                <w:szCs w:val="20"/>
+              </w:rPr>
+              <w:t>libellé</w:t>
+            </w:r>
+            <w:proofErr w:type="gramEnd"/>
+            <w:r>
+              <w:rPr>
+                <w:sz w:val="20"/>
+                <w:szCs w:val="20"/>
+              </w:rPr>
+              <w:t xml:space="preserve"> de l’</w:t>
+            </w:r>
+            <w:proofErr w:type="spellStart"/>
+            <w:r>
+              <w:rPr>
+                <w:sz w:val="20"/>
+                <w:szCs w:val="20"/>
+              </w:rPr>
+              <w:t>atat</w:t>
+            </w:r>
+            <w:proofErr w:type="spellEnd"/>
+            <w:r>
+              <w:rPr>
+                <w:sz w:val="20"/>
+                <w:szCs w:val="20"/>
+              </w:rPr>
+              <w:t xml:space="preserve"> du livre (neuf, abimé etc…)</w:t>
             </w:r>
           </w:p>
         </w:tc>
@@ -1965,8 +2504,13 @@
             <w:pPr>
               <w:cnfStyle w:val="000000000000" w:firstRow="0" w:lastRow="0" w:firstColumn="0" w:lastColumn="0" w:oddVBand="0" w:evenVBand="0" w:oddHBand="0" w:evenHBand="0" w:firstRowFirstColumn="0" w:firstRowLastColumn="0" w:lastRowFirstColumn="0" w:lastRowLastColumn="0"/>
             </w:pPr>
-            <w:r>
-              <w:t>VARCHAR(50)</w:t>
+            <w:proofErr w:type="gramStart"/>
+            <w:r>
+              <w:t>VARCHAR(</w:t>
+            </w:r>
+            <w:proofErr w:type="gramEnd"/>
+            <w:r>
+              <w:t>50)</w:t>
             </w:r>
           </w:p>
         </w:tc>
@@ -2009,8 +2553,13 @@
       </w:r>
     </w:p>
     <w:p>
-      <w:r>
-        <w:t xml:space="preserve">Client_id </w:t>
+      <w:proofErr w:type="spellStart"/>
+      <w:r>
+        <w:t>Client_id</w:t>
+      </w:r>
+      <w:proofErr w:type="spellEnd"/>
+      <w:r>
+        <w:t xml:space="preserve"> </w:t>
       </w:r>
       <w:r>
         <w:tab/>
@@ -2019,12 +2568,46 @@
         <w:sym w:font="Wingdings" w:char="F0E0"/>
       </w:r>
       <w:r>
-        <w:t xml:space="preserve"> client_nom, client_prenom, client_caution, adresse_id</w:t>
-      </w:r>
+        <w:t xml:space="preserve"> </w:t>
+      </w:r>
+      <w:proofErr w:type="spellStart"/>
+      <w:r>
+        <w:t>client_nom</w:t>
+      </w:r>
+      <w:proofErr w:type="spellEnd"/>
+      <w:r>
+        <w:t xml:space="preserve">, </w:t>
+      </w:r>
+      <w:proofErr w:type="spellStart"/>
+      <w:r>
+        <w:t>client_prenom</w:t>
+      </w:r>
+      <w:proofErr w:type="spellEnd"/>
+      <w:r>
+        <w:t xml:space="preserve">, </w:t>
+      </w:r>
+      <w:proofErr w:type="spellStart"/>
+      <w:r>
+        <w:t>client_caution</w:t>
+      </w:r>
+      <w:proofErr w:type="spellEnd"/>
+      <w:r>
+        <w:t xml:space="preserve">, </w:t>
+      </w:r>
+      <w:proofErr w:type="spellStart"/>
+      <w:r>
+        <w:t>adresse_id</w:t>
+      </w:r>
+      <w:proofErr w:type="spellEnd"/>
     </w:p>
     <w:p>
-      <w:r>
-        <w:t xml:space="preserve">Adresse_id </w:t>
+      <w:proofErr w:type="spellStart"/>
+      <w:r>
+        <w:t>Adresse_id</w:t>
+      </w:r>
+      <w:proofErr w:type="spellEnd"/>
+      <w:r>
+        <w:t xml:space="preserve"> </w:t>
       </w:r>
       <w:r>
         <w:tab/>
@@ -2033,12 +2616,65 @@
         <w:sym w:font="Wingdings" w:char="F0E0"/>
       </w:r>
       <w:r>
-        <w:t xml:space="preserve"> adresse_numero, adresse_extension, adresse_voie, adresse_complement, adresse_ville, adresse_code_postal </w:t>
+        <w:t xml:space="preserve"> </w:t>
+      </w:r>
+      <w:proofErr w:type="spellStart"/>
+      <w:r>
+        <w:t>adresse_numero</w:t>
+      </w:r>
+      <w:proofErr w:type="spellEnd"/>
+      <w:r>
+        <w:t xml:space="preserve">, </w:t>
+      </w:r>
+      <w:proofErr w:type="spellStart"/>
+      <w:r>
+        <w:t>adresse_extension</w:t>
+      </w:r>
+      <w:proofErr w:type="spellEnd"/>
+      <w:r>
+        <w:t xml:space="preserve">, </w:t>
+      </w:r>
+      <w:proofErr w:type="spellStart"/>
+      <w:r>
+        <w:t>adresse_voie</w:t>
+      </w:r>
+      <w:proofErr w:type="spellEnd"/>
+      <w:r>
+        <w:t xml:space="preserve">, </w:t>
+      </w:r>
+      <w:proofErr w:type="spellStart"/>
+      <w:r>
+        <w:t>adresse_complement</w:t>
+      </w:r>
+      <w:proofErr w:type="spellEnd"/>
+      <w:r>
+        <w:t xml:space="preserve">, </w:t>
+      </w:r>
+      <w:proofErr w:type="spellStart"/>
+      <w:r>
+        <w:t>adresse_ville</w:t>
+      </w:r>
+      <w:proofErr w:type="spellEnd"/>
+      <w:r>
+        <w:t xml:space="preserve">, </w:t>
+      </w:r>
+      <w:proofErr w:type="spellStart"/>
+      <w:r>
+        <w:t>adresse_code_postal</w:t>
+      </w:r>
+      <w:proofErr w:type="spellEnd"/>
+      <w:r>
+        <w:t xml:space="preserve"> </w:t>
       </w:r>
     </w:p>
     <w:p>
-      <w:r>
-        <w:t xml:space="preserve">Emprunt_id </w:t>
+      <w:proofErr w:type="spellStart"/>
+      <w:r>
+        <w:t>Emprunt_id</w:t>
+      </w:r>
+      <w:proofErr w:type="spellEnd"/>
+      <w:r>
+        <w:t xml:space="preserve"> </w:t>
       </w:r>
       <w:r>
         <w:tab/>
@@ -2047,12 +2683,46 @@
         <w:sym w:font="Wingdings" w:char="F0E0"/>
       </w:r>
       <w:r>
-        <w:t xml:space="preserve"> emprunt_date, emprunt_date_retour, client_id, livre_id</w:t>
-      </w:r>
+        <w:t xml:space="preserve"> </w:t>
+      </w:r>
+      <w:proofErr w:type="spellStart"/>
+      <w:r>
+        <w:t>emprunt_date</w:t>
+      </w:r>
+      <w:proofErr w:type="spellEnd"/>
+      <w:r>
+        <w:t xml:space="preserve">, </w:t>
+      </w:r>
+      <w:proofErr w:type="spellStart"/>
+      <w:r>
+        <w:t>emprunt_date_retour</w:t>
+      </w:r>
+      <w:proofErr w:type="spellEnd"/>
+      <w:r>
+        <w:t xml:space="preserve">, </w:t>
+      </w:r>
+      <w:proofErr w:type="spellStart"/>
+      <w:r>
+        <w:t>client_id</w:t>
+      </w:r>
+      <w:proofErr w:type="spellEnd"/>
+      <w:r>
+        <w:t xml:space="preserve">, </w:t>
+      </w:r>
+      <w:proofErr w:type="spellStart"/>
+      <w:r>
+        <w:t>livre_id</w:t>
+      </w:r>
+      <w:proofErr w:type="spellEnd"/>
     </w:p>
     <w:p>
-      <w:r>
-        <w:t xml:space="preserve">Editeur_id </w:t>
+      <w:proofErr w:type="spellStart"/>
+      <w:r>
+        <w:t>Editeur_id</w:t>
+      </w:r>
+      <w:proofErr w:type="spellEnd"/>
+      <w:r>
+        <w:t xml:space="preserve"> </w:t>
       </w:r>
       <w:r>
         <w:tab/>
@@ -2061,12 +2731,25 @@
         <w:sym w:font="Wingdings" w:char="F0E0"/>
       </w:r>
       <w:r>
-        <w:t xml:space="preserve"> editeur_nom </w:t>
+        <w:t xml:space="preserve"> </w:t>
+      </w:r>
+      <w:proofErr w:type="spellStart"/>
+      <w:r>
+        <w:t>editeur_nom</w:t>
+      </w:r>
+      <w:proofErr w:type="spellEnd"/>
+      <w:r>
+        <w:t xml:space="preserve"> </w:t>
       </w:r>
     </w:p>
     <w:p>
-      <w:r>
-        <w:t xml:space="preserve">Auteur_id </w:t>
+      <w:proofErr w:type="spellStart"/>
+      <w:r>
+        <w:t>Auteur_id</w:t>
+      </w:r>
+      <w:proofErr w:type="spellEnd"/>
+      <w:r>
+        <w:t xml:space="preserve"> </w:t>
       </w:r>
       <w:r>
         <w:tab/>
@@ -2075,12 +2758,30 @@
         <w:sym w:font="Wingdings" w:char="F0E0"/>
       </w:r>
       <w:r>
-        <w:t xml:space="preserve"> auteur_nom, auteur_prenom</w:t>
-      </w:r>
+        <w:t xml:space="preserve"> </w:t>
+      </w:r>
+      <w:proofErr w:type="spellStart"/>
+      <w:r>
+        <w:t>auteur_nom</w:t>
+      </w:r>
+      <w:proofErr w:type="spellEnd"/>
+      <w:r>
+        <w:t xml:space="preserve">, </w:t>
+      </w:r>
+      <w:proofErr w:type="spellStart"/>
+      <w:r>
+        <w:t>auteur_prenom</w:t>
+      </w:r>
+      <w:proofErr w:type="spellEnd"/>
     </w:p>
     <w:p>
-      <w:r>
-        <w:t xml:space="preserve">Livre_id </w:t>
+      <w:proofErr w:type="spellStart"/>
+      <w:r>
+        <w:t>Livre_id</w:t>
+      </w:r>
+      <w:proofErr w:type="spellEnd"/>
+      <w:r>
+        <w:t xml:space="preserve"> </w:t>
       </w:r>
       <w:r>
         <w:tab/>
@@ -2089,12 +2790,54 @@
         <w:sym w:font="Wingdings" w:char="F0E0"/>
       </w:r>
       <w:r>
-        <w:t xml:space="preserve"> livre_titre, livre_date_achat, livre_etat_commentaire, livre_isbn, etat_livre_id</w:t>
-      </w:r>
+        <w:t xml:space="preserve"> </w:t>
+      </w:r>
+      <w:proofErr w:type="spellStart"/>
+      <w:r>
+        <w:t>livre_titre</w:t>
+      </w:r>
+      <w:proofErr w:type="spellEnd"/>
+      <w:r>
+        <w:t xml:space="preserve">, </w:t>
+      </w:r>
+      <w:proofErr w:type="spellStart"/>
+      <w:r>
+        <w:t>livre_date_achat</w:t>
+      </w:r>
+      <w:proofErr w:type="spellEnd"/>
+      <w:r>
+        <w:t xml:space="preserve">, </w:t>
+      </w:r>
+      <w:proofErr w:type="spellStart"/>
+      <w:r>
+        <w:t>livre_etat_commentaire</w:t>
+      </w:r>
+      <w:proofErr w:type="spellEnd"/>
+      <w:r>
+        <w:t xml:space="preserve">, </w:t>
+      </w:r>
+      <w:proofErr w:type="spellStart"/>
+      <w:r>
+        <w:t>livre_isbn</w:t>
+      </w:r>
+      <w:proofErr w:type="spellEnd"/>
+      <w:r>
+        <w:t xml:space="preserve">, </w:t>
+      </w:r>
+      <w:proofErr w:type="spellStart"/>
+      <w:r>
+        <w:t>etat_livre_id</w:t>
+      </w:r>
+      <w:proofErr w:type="spellEnd"/>
     </w:p>
     <w:p>
-      <w:r>
-        <w:t xml:space="preserve">Etat_livre_id </w:t>
+      <w:proofErr w:type="spellStart"/>
+      <w:r>
+        <w:t>Etat_livre_id</w:t>
+      </w:r>
+      <w:proofErr w:type="spellEnd"/>
+      <w:r>
+        <w:t xml:space="preserve"> </w:t>
       </w:r>
       <w:r>
         <w:tab/>
@@ -2103,8 +2846,13 @@
         <w:sym w:font="Wingdings" w:char="F0E0"/>
       </w:r>
       <w:r>
-        <w:t xml:space="preserve"> etat_livre_nom</w:t>
-      </w:r>
+        <w:t xml:space="preserve"> </w:t>
+      </w:r>
+      <w:proofErr w:type="spellStart"/>
+      <w:r>
+        <w:t>etat_livre_nom</w:t>
+      </w:r>
+      <w:proofErr w:type="spellEnd"/>
     </w:p>
     <w:p/>
     <w:p>
@@ -2180,7 +2928,15 @@
     </w:p>
     <w:p>
       <w:r>
-        <w:t>1 livre est qualifé par 1 seul état</w:t>
+        <w:t xml:space="preserve">1 livre est </w:t>
+      </w:r>
+      <w:proofErr w:type="spellStart"/>
+      <w:r>
+        <w:t>qualifé</w:t>
+      </w:r>
+      <w:proofErr w:type="spellEnd"/>
+      <w:r>
+        <w:t xml:space="preserve"> par 1 seul état</w:t>
       </w:r>
       <w:r>
         <w:br/>

</xml_diff>